<commit_message>
SQL Assignment - 3 complete
</commit_message>
<xml_diff>
--- a/DB/Assignment-2.docx
+++ b/DB/Assignment-2.docx
@@ -3552,6 +3552,23 @@
             </a:graphic>
           </wp:anchor>
         </w:drawing>
+      </w:r>
+    </w:p>
+    <w:p>
+      <w:pPr>
+        <w:pStyle w:val="Normal"/>
+        <w:bidi w:val="0"/>
+        <w:jc w:val="left"/>
+        <w:rPr>
+          <w:b w:val="false"/>
+          <w:bCs w:val="false"/>
+        </w:rPr>
+      </w:pPr>
+      <w:r>
+        <w:rPr>
+          <w:b w:val="false"/>
+          <w:bCs w:val="false"/>
+        </w:rPr>
       </w:r>
     </w:p>
     <w:p>

</xml_diff>